<commit_message>
more research and additions to cvp
</commit_message>
<xml_diff>
--- a/2. ART405 - Honours Project Proposal and Development/Hons project Resources.docx
+++ b/2. ART405 - Honours Project Proposal and Development/Hons project Resources.docx
@@ -520,19 +520,7 @@
           <w:rPr>
             <w:rStyle w:val="Hyperlink"/>
           </w:rPr>
-          <w:t>Exploring the Role of Narrative</w:t>
-        </w:r>
-        <w:r>
-          <w:rPr>
-            <w:rStyle w:val="Hyperlink"/>
-          </w:rPr>
-          <w:t xml:space="preserve"> </w:t>
-        </w:r>
-        <w:r>
-          <w:rPr>
-            <w:rStyle w:val="Hyperlink"/>
-          </w:rPr>
-          <w:t>Puzzles in Game Storytelling</w:t>
+          <w:t>Exploring the Role of Narrative Puzzles in Game Storytelling</w:t>
         </w:r>
       </w:hyperlink>
     </w:p>
@@ -540,6 +528,29 @@
       <w:pPr>
         <w:ind w:left="720" w:hanging="720"/>
       </w:pPr>
+    </w:p>
+    <w:p>
+      <w:pPr>
+        <w:ind w:left="720" w:hanging="720"/>
+      </w:pPr>
+    </w:p>
+    <w:p>
+      <w:pPr>
+        <w:ind w:left="720" w:hanging="720"/>
+      </w:pPr>
+    </w:p>
+    <w:p>
+      <w:r>
+        <w:t xml:space="preserve">If for some reason your particle effects don't look right with an orthographic camera, you could try rendering them with a perspective camera. Just assign the particle effect </w:t>
+      </w:r>
+      <w:proofErr w:type="spellStart"/>
+      <w:r>
+        <w:t>GameObjects</w:t>
+      </w:r>
+      <w:proofErr w:type="spellEnd"/>
+      <w:r>
+        <w:t xml:space="preserve"> to a "Particles" layer and set the Culling Mask on the perspective camera accordingly.</w:t>
+      </w:r>
     </w:p>
     <w:sectPr>
       <w:pgSz w:w="11906" w:h="16838"/>
@@ -953,6 +964,7 @@
   <w:style w:type="character" w:default="1" w:styleId="DefaultParagraphFont">
     <w:name w:val="Default Paragraph Font"/>
     <w:uiPriority w:val="1"/>
+    <w:semiHidden/>
     <w:unhideWhenUsed/>
   </w:style>
   <w:style w:type="table" w:default="1" w:styleId="TableNormal">

</xml_diff>

<commit_message>
Quote for research proposal
</commit_message>
<xml_diff>
--- a/2. ART405 - Honours Project Proposal and Development/Hons project Resources.docx
+++ b/2. ART405 - Honours Project Proposal and Development/Hons project Resources.docx
@@ -397,19 +397,7 @@
           <w:rPr>
             <w:rStyle w:val="Hyperlink"/>
           </w:rPr>
-          <w:t>Writing 'Nothing': Storytelling with</w:t>
-        </w:r>
-        <w:r>
-          <w:rPr>
-            <w:rStyle w:val="Hyperlink"/>
-          </w:rPr>
-          <w:t xml:space="preserve"> </w:t>
-        </w:r>
-        <w:r>
-          <w:rPr>
-            <w:rStyle w:val="Hyperlink"/>
-          </w:rPr>
-          <w:t>Unsaid Words and Unreliable Narrators</w:t>
+          <w:t>Writing 'Nothing': Storytelling with Unsaid Words and Unreliable Narrators</w:t>
         </w:r>
       </w:hyperlink>
     </w:p>
@@ -422,19 +410,7 @@
           <w:rPr>
             <w:rStyle w:val="Hyperlink"/>
           </w:rPr>
-          <w:t>Designing Radically Non-Linear Single Pla</w:t>
-        </w:r>
-        <w:r>
-          <w:rPr>
-            <w:rStyle w:val="Hyperlink"/>
-          </w:rPr>
-          <w:t>y</w:t>
-        </w:r>
-        <w:r>
-          <w:rPr>
-            <w:rStyle w:val="Hyperlink"/>
-          </w:rPr>
-          <w:t>er Levels</w:t>
+          <w:t>Designing Radically Non-Linear Single Player Levels</w:t>
         </w:r>
       </w:hyperlink>
     </w:p>
@@ -616,6 +592,11 @@
     </w:p>
     <w:p/>
     <w:p>
+      <w:pPr>
+        <w:rPr>
+          <w:rStyle w:val="Hyperlink"/>
+        </w:rPr>
+      </w:pPr>
       <w:hyperlink r:id="rId20" w:history="1">
         <w:r>
           <w:rPr>
@@ -644,6 +625,18 @@
         </w:r>
         <w:proofErr w:type="spellEnd"/>
       </w:hyperlink>
+    </w:p>
+    <w:p>
+      <w:pPr>
+        <w:rPr>
+          <w:rStyle w:val="Hyperlink"/>
+        </w:rPr>
+      </w:pPr>
+    </w:p>
+    <w:p>
+      <w:r>
+        <w:t>According to Ryan, classical narratology understands narrative essentially as an act of recounting, that is, ‘telling somebody else that something happened’ [4: p. 13].</w:t>
+      </w:r>
     </w:p>
     <w:p/>
     <w:p>
@@ -1660,6 +1653,15 @@
 </file>
 
 <file path=customXml/item1.xml><?xml version="1.0" encoding="utf-8"?>
+<?mso-contentType ?>
+<FormTemplates xmlns="http://schemas.microsoft.com/sharepoint/v3/contenttype/forms">
+  <Display>DocumentLibraryForm</Display>
+  <Edit>DocumentLibraryForm</Edit>
+  <New>DocumentLibraryForm</New>
+</FormTemplates>
+</file>
+
+<file path=customXml/item2.xml><?xml version="1.0" encoding="utf-8"?>
 <ct:contentTypeSchema xmlns:ct="http://schemas.microsoft.com/office/2006/metadata/contentType" xmlns:ma="http://schemas.microsoft.com/office/2006/metadata/properties/metaAttributes" ct:_="" ma:_="" ma:contentTypeName="Document" ma:contentTypeID="0x01010006FB74D693B77B4180B3DDA2D6B92B0A" ma:contentTypeVersion="2" ma:contentTypeDescription="Create a new document." ma:contentTypeScope="" ma:versionID="2615147a63559e9d0706bcb9f7d01727">
   <xsd:schema xmlns:xsd="http://www.w3.org/2001/XMLSchema" xmlns:xs="http://www.w3.org/2001/XMLSchema" xmlns:p="http://schemas.microsoft.com/office/2006/metadata/properties" xmlns:ns3="002090d6-132e-4ca4-868a-cf7305863580" targetNamespace="http://schemas.microsoft.com/office/2006/metadata/properties" ma:root="true" ma:fieldsID="34c0966a3cdc24358188591c7b80d3c5" ns3:_="">
     <xsd:import namespace="002090d6-132e-4ca4-868a-cf7305863580"/>
@@ -1791,15 +1793,6 @@
 </ct:contentTypeSchema>
 </file>
 
-<file path=customXml/item2.xml><?xml version="1.0" encoding="utf-8"?>
-<?mso-contentType ?>
-<FormTemplates xmlns="http://schemas.microsoft.com/sharepoint/v3/contenttype/forms">
-  <Display>DocumentLibraryForm</Display>
-  <Edit>DocumentLibraryForm</Edit>
-  <New>DocumentLibraryForm</New>
-</FormTemplates>
-</file>
-
 <file path=customXml/item3.xml><?xml version="1.0" encoding="utf-8"?>
 <p:properties xmlns:p="http://schemas.microsoft.com/office/2006/metadata/properties" xmlns:xsi="http://www.w3.org/2001/XMLSchema-instance" xmlns:pc="http://schemas.microsoft.com/office/infopath/2007/PartnerControls">
   <documentManagement/>
@@ -1807,6 +1800,14 @@
 </file>
 
 <file path=customXml/itemProps1.xml><?xml version="1.0" encoding="utf-8"?>
+<ds:datastoreItem xmlns:ds="http://schemas.openxmlformats.org/officeDocument/2006/customXml" ds:itemID="{FF081DCD-7915-4E41-B027-79B357EA0F78}">
+  <ds:schemaRefs>
+    <ds:schemaRef ds:uri="http://schemas.microsoft.com/sharepoint/v3/contenttype/forms"/>
+  </ds:schemaRefs>
+</ds:datastoreItem>
+</file>
+
+<file path=customXml/itemProps2.xml><?xml version="1.0" encoding="utf-8"?>
 <ds:datastoreItem xmlns:ds="http://schemas.openxmlformats.org/officeDocument/2006/customXml" ds:itemID="{AA1E6E72-4F9C-4FF1-992D-6E8B47430581}">
   <ds:schemaRefs>
     <ds:schemaRef ds:uri="http://schemas.microsoft.com/office/2006/metadata/contentType"/>
@@ -1824,14 +1825,6 @@
 </ds:datastoreItem>
 </file>
 
-<file path=customXml/itemProps2.xml><?xml version="1.0" encoding="utf-8"?>
-<ds:datastoreItem xmlns:ds="http://schemas.openxmlformats.org/officeDocument/2006/customXml" ds:itemID="{FF081DCD-7915-4E41-B027-79B357EA0F78}">
-  <ds:schemaRefs>
-    <ds:schemaRef ds:uri="http://schemas.microsoft.com/sharepoint/v3/contenttype/forms"/>
-  </ds:schemaRefs>
-</ds:datastoreItem>
-</file>
-
 <file path=customXml/itemProps3.xml><?xml version="1.0" encoding="utf-8"?>
 <ds:datastoreItem xmlns:ds="http://schemas.openxmlformats.org/officeDocument/2006/customXml" ds:itemID="{8A450EC7-18B3-4DDE-8A50-635A9F2573FF}">
   <ds:schemaRefs>

</xml_diff>

<commit_message>
Concept Development and Pre-Production Portfolio
</commit_message>
<xml_diff>
--- a/2. ART405 - Honours Project Proposal and Development/Hons project Resources.docx
+++ b/2. ART405 - Honours Project Proposal and Development/Hons project Resources.docx
@@ -206,46 +206,13 @@
           <w:sz w:val="22"/>
           <w:szCs w:val="22"/>
         </w:rPr>
-        <w:t xml:space="preserve">Vanishing of </w:t>
-      </w:r>
-      <w:proofErr w:type="spellStart"/>
-      <w:r>
-        <w:rPr>
-          <w:rFonts w:ascii="Arial" w:hAnsi="Arial" w:cs="Arial"/>
-          <w:color w:val="000000"/>
-          <w:sz w:val="22"/>
-          <w:szCs w:val="22"/>
-        </w:rPr>
-        <w:t>ethen</w:t>
-      </w:r>
-      <w:proofErr w:type="spellEnd"/>
-      <w:r>
-        <w:rPr>
-          <w:rFonts w:ascii="Arial" w:hAnsi="Arial" w:cs="Arial"/>
-          <w:color w:val="000000"/>
-          <w:sz w:val="22"/>
-          <w:szCs w:val="22"/>
-        </w:rPr>
-        <w:t xml:space="preserve"> carter</w:t>
-      </w:r>
-    </w:p>
-    <w:p>
-      <w:r>
-        <w:t xml:space="preserve">Return of the </w:t>
-      </w:r>
-      <w:proofErr w:type="spellStart"/>
-      <w:r>
-        <w:t>Obra</w:t>
-      </w:r>
-      <w:proofErr w:type="spellEnd"/>
-      <w:r>
-        <w:t xml:space="preserve"> </w:t>
-      </w:r>
-      <w:proofErr w:type="spellStart"/>
-      <w:r>
-        <w:t>Dinn</w:t>
-      </w:r>
-      <w:proofErr w:type="spellEnd"/>
+        <w:t>Vanishing of ethen carter</w:t>
+      </w:r>
+    </w:p>
+    <w:p>
+      <w:r>
+        <w:t>Return of the Obra Dinn</w:t>
+      </w:r>
     </w:p>
     <w:p/>
     <w:p>
@@ -447,33 +414,11 @@
     <w:p/>
     <w:p>
       <w:hyperlink r:id="rId17" w:history="1">
-        <w:proofErr w:type="spellStart"/>
-        <w:r>
-          <w:rPr>
-            <w:rStyle w:val="Hyperlink"/>
-          </w:rPr>
-          <w:t>DiGRA</w:t>
-        </w:r>
-        <w:proofErr w:type="spellEnd"/>
-        <w:r>
-          <w:rPr>
-            <w:rStyle w:val="Hyperlink"/>
-          </w:rPr>
-          <w:t xml:space="preserve"> '19 - Proceedings of the 2019 </w:t>
-        </w:r>
-        <w:proofErr w:type="spellStart"/>
-        <w:r>
-          <w:rPr>
-            <w:rStyle w:val="Hyperlink"/>
-          </w:rPr>
-          <w:t>DiGRA</w:t>
-        </w:r>
-        <w:proofErr w:type="spellEnd"/>
-        <w:r>
-          <w:rPr>
-            <w:rStyle w:val="Hyperlink"/>
-          </w:rPr>
-          <w:t xml:space="preserve"> International Conference: Game, Play and the Emerging Ludo-Mix</w:t>
+        <w:r>
+          <w:rPr>
+            <w:rStyle w:val="Hyperlink"/>
+          </w:rPr>
+          <w:t>DiGRA '19 - Proceedings of the 2019 DiGRA International Conference: Game, Play and the Emerging Ludo-Mix</w:t>
         </w:r>
       </w:hyperlink>
     </w:p>
@@ -533,15 +478,7 @@
         <w:t xml:space="preserve"> </w:t>
       </w:r>
       <w:r>
-        <w:t xml:space="preserve">reward instead of being a puzzle element. </w:t>
-      </w:r>
-      <w:proofErr w:type="gramStart"/>
-      <w:r>
-        <w:t>The four type</w:t>
-      </w:r>
-      <w:proofErr w:type="gramEnd"/>
-      <w:r>
-        <w:t xml:space="preserve"> is information, journals,</w:t>
+        <w:t>reward instead of being a puzzle element. The four type is information, journals,</w:t>
       </w:r>
       <w:r>
         <w:t xml:space="preserve"> </w:t>
@@ -614,16 +551,8 @@
           <w:rPr>
             <w:rStyle w:val="Hyperlink"/>
           </w:rPr>
-          <w:t xml:space="preserve">Teun </w:t>
-        </w:r>
-        <w:proofErr w:type="spellStart"/>
-        <w:r>
-          <w:rPr>
-            <w:rStyle w:val="Hyperlink"/>
-          </w:rPr>
-          <w:t>Dubbelman</w:t>
-        </w:r>
-        <w:proofErr w:type="spellEnd"/>
+          <w:t>Teun Dubbelman</w:t>
+        </w:r>
       </w:hyperlink>
     </w:p>
     <w:p>
@@ -844,15 +773,7 @@
     </w:p>
     <w:p>
       <w:r>
-        <w:t xml:space="preserve">If for some reason your particle effects don't look right with an orthographic camera, you could try rendering them with a perspective camera. Just assign the particle effect </w:t>
-      </w:r>
-      <w:proofErr w:type="spellStart"/>
-      <w:r>
-        <w:t>GameObjects</w:t>
-      </w:r>
-      <w:proofErr w:type="spellEnd"/>
-      <w:r>
-        <w:t xml:space="preserve"> to a "Particles" layer and set the Culling Mask on the perspective camera accordingly.</w:t>
+        <w:t>If for some reason your particle effects don't look right with an orthographic camera, you could try rendering them with a perspective camera. Just assign the particle effect GameObjects to a "Particles" layer and set the Culling Mask on the perspective camera accordingly.</w:t>
       </w:r>
     </w:p>
     <w:p/>
@@ -888,6 +809,40 @@
           <w:t>https://sketchfab.com/3d-models/modern-furniture-pack-11bd2dcb9ec14142bc92968c2a85c029</w:t>
         </w:r>
       </w:hyperlink>
+    </w:p>
+    <w:p/>
+    <w:p/>
+    <w:p/>
+    <w:p/>
+    <w:p/>
+    <w:p>
+      <w:r>
+        <w:rPr>
+          <w:lang w:val="en-US"/>
+        </w:rPr>
+        <w:lastRenderedPageBreak/>
+        <w:t>13.12.22</w:t>
+      </w:r>
+      <w:r>
+        <w:rPr>
+          <w:lang w:val="en-US"/>
+        </w:rPr>
+        <w:br/>
+      </w:r>
+      <w:r>
+        <w:rPr>
+          <w:lang w:val="en-US"/>
+        </w:rPr>
+        <w:t>Persuasive mechanics </w:t>
+      </w:r>
+    </w:p>
+    <w:p>
+      <w:r>
+        <w:rPr>
+          <w:lang w:val="en-US"/>
+        </w:rPr>
+        <w:t>Expressive mechanics</w:t>
+      </w:r>
     </w:p>
     <w:p/>
     <w:sectPr>
@@ -1302,7 +1257,6 @@
   <w:style w:type="character" w:default="1" w:styleId="DefaultParagraphFont">
     <w:name w:val="Default Paragraph Font"/>
     <w:uiPriority w:val="1"/>
-    <w:semiHidden/>
     <w:unhideWhenUsed/>
   </w:style>
   <w:style w:type="table" w:default="1" w:styleId="TableNormal">
@@ -1688,15 +1642,6 @@
 </file>
 
 <file path=customXml/item1.xml><?xml version="1.0" encoding="utf-8"?>
-<?mso-contentType ?>
-<FormTemplates xmlns="http://schemas.microsoft.com/sharepoint/v3/contenttype/forms">
-  <Display>DocumentLibraryForm</Display>
-  <Edit>DocumentLibraryForm</Edit>
-  <New>DocumentLibraryForm</New>
-</FormTemplates>
-</file>
-
-<file path=customXml/item2.xml><?xml version="1.0" encoding="utf-8"?>
 <ct:contentTypeSchema xmlns:ct="http://schemas.microsoft.com/office/2006/metadata/contentType" xmlns:ma="http://schemas.microsoft.com/office/2006/metadata/properties/metaAttributes" ct:_="" ma:_="" ma:contentTypeName="Document" ma:contentTypeID="0x01010006FB74D693B77B4180B3DDA2D6B92B0A" ma:contentTypeVersion="2" ma:contentTypeDescription="Create a new document." ma:contentTypeScope="" ma:versionID="2615147a63559e9d0706bcb9f7d01727">
   <xsd:schema xmlns:xsd="http://www.w3.org/2001/XMLSchema" xmlns:xs="http://www.w3.org/2001/XMLSchema" xmlns:p="http://schemas.microsoft.com/office/2006/metadata/properties" xmlns:ns3="002090d6-132e-4ca4-868a-cf7305863580" targetNamespace="http://schemas.microsoft.com/office/2006/metadata/properties" ma:root="true" ma:fieldsID="34c0966a3cdc24358188591c7b80d3c5" ns3:_="">
     <xsd:import namespace="002090d6-132e-4ca4-868a-cf7305863580"/>
@@ -1828,6 +1773,15 @@
 </ct:contentTypeSchema>
 </file>
 
+<file path=customXml/item2.xml><?xml version="1.0" encoding="utf-8"?>
+<?mso-contentType ?>
+<FormTemplates xmlns="http://schemas.microsoft.com/sharepoint/v3/contenttype/forms">
+  <Display>DocumentLibraryForm</Display>
+  <Edit>DocumentLibraryForm</Edit>
+  <New>DocumentLibraryForm</New>
+</FormTemplates>
+</file>
+
 <file path=customXml/item3.xml><?xml version="1.0" encoding="utf-8"?>
 <p:properties xmlns:p="http://schemas.microsoft.com/office/2006/metadata/properties" xmlns:xsi="http://www.w3.org/2001/XMLSchema-instance" xmlns:pc="http://schemas.microsoft.com/office/infopath/2007/PartnerControls">
   <documentManagement/>
@@ -1835,14 +1789,6 @@
 </file>
 
 <file path=customXml/itemProps1.xml><?xml version="1.0" encoding="utf-8"?>
-<ds:datastoreItem xmlns:ds="http://schemas.openxmlformats.org/officeDocument/2006/customXml" ds:itemID="{FF081DCD-7915-4E41-B027-79B357EA0F78}">
-  <ds:schemaRefs>
-    <ds:schemaRef ds:uri="http://schemas.microsoft.com/sharepoint/v3/contenttype/forms"/>
-  </ds:schemaRefs>
-</ds:datastoreItem>
-</file>
-
-<file path=customXml/itemProps2.xml><?xml version="1.0" encoding="utf-8"?>
 <ds:datastoreItem xmlns:ds="http://schemas.openxmlformats.org/officeDocument/2006/customXml" ds:itemID="{AA1E6E72-4F9C-4FF1-992D-6E8B47430581}">
   <ds:schemaRefs>
     <ds:schemaRef ds:uri="http://schemas.microsoft.com/office/2006/metadata/contentType"/>
@@ -1860,6 +1806,14 @@
 </ds:datastoreItem>
 </file>
 
+<file path=customXml/itemProps2.xml><?xml version="1.0" encoding="utf-8"?>
+<ds:datastoreItem xmlns:ds="http://schemas.openxmlformats.org/officeDocument/2006/customXml" ds:itemID="{FF081DCD-7915-4E41-B027-79B357EA0F78}">
+  <ds:schemaRefs>
+    <ds:schemaRef ds:uri="http://schemas.microsoft.com/sharepoint/v3/contenttype/forms"/>
+  </ds:schemaRefs>
+</ds:datastoreItem>
+</file>
+
 <file path=customXml/itemProps3.xml><?xml version="1.0" encoding="utf-8"?>
 <ds:datastoreItem xmlns:ds="http://schemas.openxmlformats.org/officeDocument/2006/customXml" ds:itemID="{8A450EC7-18B3-4DDE-8A50-635A9F2573FF}">
   <ds:schemaRefs>

</xml_diff>